<commit_message>
add site e app
</commit_message>
<xml_diff>
--- a/dc/Requisitos_gulaonline.docx
+++ b/dc/Requisitos_gulaonline.docx
@@ -405,16 +405,132 @@
         <w:spacing w:line="360" w:lineRule="auto"/>
         <w:ind w:firstLine="0"/>
       </w:pPr>
+    </w:p>
+    <w:p>
+      <w:pPr>
+        <w:pStyle w:val="Corpodetexto"/>
+        <w:spacing w:line="360" w:lineRule="auto"/>
+        <w:ind w:firstLine="0"/>
+      </w:pPr>
+    </w:p>
+    <w:p>
+      <w:pPr>
+        <w:pStyle w:val="Corpodetexto"/>
+        <w:spacing w:line="360" w:lineRule="auto"/>
+        <w:ind w:firstLine="0"/>
+      </w:pPr>
+    </w:p>
+    <w:p>
+      <w:pPr>
+        <w:pStyle w:val="Corpodetexto"/>
+        <w:ind w:firstLine="0"/>
+      </w:pPr>
+    </w:p>
+    <w:p>
+      <w:pPr>
+        <w:pStyle w:val="Corpodetexto"/>
+        <w:numPr>
+          <w:ilvl w:val="1"/>
+          <w:numId w:val="3"/>
+        </w:numPr>
+        <w:rPr>
+          <w:b/>
+          <w:bCs/>
+        </w:rPr>
+      </w:pPr>
+      <w:r>
+        <w:rPr>
+          <w:b/>
+          <w:bCs/>
+        </w:rPr>
+        <w:t>[RF004] Visualizar Pedidos.</w:t>
+      </w:r>
+    </w:p>
+    <w:p>
+      <w:pPr>
+        <w:pStyle w:val="Corpodetexto"/>
+        <w:ind w:firstLine="0"/>
+      </w:pPr>
+    </w:p>
+    <w:p>
+      <w:pPr>
+        <w:pStyle w:val="Corpodetexto"/>
+        <w:ind w:firstLine="0"/>
+      </w:pPr>
+      <w:r>
+        <w:tab/>
+        <w:t>Prioridade: (x) Essencial (  ) Importante (  ) Desejável</w:t>
+      </w:r>
+    </w:p>
+    <w:p>
+      <w:pPr>
+        <w:pStyle w:val="Corpodetexto"/>
+        <w:ind w:firstLine="0"/>
+      </w:pPr>
+    </w:p>
+    <w:p>
+      <w:pPr>
+        <w:pStyle w:val="Corpodetexto"/>
+        <w:spacing w:line="360" w:lineRule="auto"/>
+        <w:ind w:firstLine="0"/>
+      </w:pPr>
+      <w:r>
+        <w:tab/>
+        <w:t xml:space="preserve">O usuário após cadastrar-se, </w:t>
+      </w:r>
+      <w:r>
+        <w:t>e</w:t>
+      </w:r>
+      <w:r>
+        <w:t xml:space="preserve"> </w:t>
+      </w:r>
+      <w:r>
+        <w:t>realizar</w:t>
+      </w:r>
+      <w:r>
+        <w:t xml:space="preserve"> o login, se </w:t>
+      </w:r>
+      <w:r>
+        <w:t>o mesmo</w:t>
+      </w:r>
+      <w:r>
+        <w:t xml:space="preserve"> for empreendedor,</w:t>
+      </w:r>
+      <w:r>
+        <w:t xml:space="preserve"> </w:t>
+      </w:r>
+      <w:r>
+        <w:t xml:space="preserve">poderá visualizar </w:t>
+      </w:r>
+      <w:r>
+        <w:t>os pedidos</w:t>
+      </w:r>
+      <w:r>
+        <w:t>.</w:t>
+      </w:r>
+    </w:p>
+    <w:p>
+      <w:pPr>
+        <w:pStyle w:val="Corpodetexto"/>
+        <w:spacing w:line="360" w:lineRule="auto"/>
+        <w:ind w:firstLine="0"/>
+      </w:pPr>
+    </w:p>
+    <w:p>
+      <w:pPr>
+        <w:pStyle w:val="Corpodetexto"/>
+        <w:spacing w:line="360" w:lineRule="auto"/>
+        <w:ind w:firstLine="0"/>
+      </w:pPr>
       <w:r>
         <w:rPr>
           <w:noProof/>
         </w:rPr>
-        <w:lastRenderedPageBreak/>
         <w:drawing>
-          <wp:inline distT="0" distB="0" distL="0" distR="0" wp14:anchorId="1F4B6DE5" wp14:editId="5C09B430">
-            <wp:extent cx="5324475" cy="1428750"/>
+          <wp:inline distT="0" distB="0" distL="0" distR="0" wp14:anchorId="34C82C87" wp14:editId="0F4924F7">
+            <wp:extent cx="5305425" cy="1447800"/>
             <wp:effectExtent l="0" t="0" r="9525" b="0"/>
-            <wp:docPr id="2" name="Imagem 2"/>
+            <wp:docPr id="3" name="Imagem 3"/>
             <wp:cNvGraphicFramePr>
               <a:graphicFrameLocks xmlns:a="http://schemas.openxmlformats.org/drawingml/2006/main" noChangeAspect="1"/>
             </wp:cNvGraphicFramePr>
@@ -434,7 +550,7 @@
                   <pic:spPr>
                     <a:xfrm>
                       <a:off x="0" y="0"/>
-                      <a:ext cx="5324475" cy="1428750"/>
+                      <a:ext cx="5305425" cy="1447800"/>
                     </a:xfrm>
                     <a:prstGeom prst="rect">
                       <a:avLst/>
@@ -457,13 +573,6 @@
     <w:p>
       <w:pPr>
         <w:pStyle w:val="Corpodetexto"/>
-        <w:spacing w:line="360" w:lineRule="auto"/>
-        <w:ind w:firstLine="0"/>
-      </w:pPr>
-    </w:p>
-    <w:p>
-      <w:pPr>
-        <w:pStyle w:val="Corpodetexto"/>
         <w:ind w:firstLine="0"/>
       </w:pPr>
     </w:p>
@@ -484,7 +593,7 @@
           <w:b/>
           <w:bCs/>
         </w:rPr>
-        <w:t>[RF004] Visualizar Pedidos.</w:t>
+        <w:t>[RF005] Alterar Perfil.</w:t>
       </w:r>
     </w:p>
     <w:p>
@@ -500,7 +609,7 @@
       </w:pPr>
       <w:r>
         <w:tab/>
-        <w:t>Prioridade: (x) Essencial (  ) Importante (  ) Desejável</w:t>
+        <w:t>Prioridade: ( ) Essencial (x) Importante (  ) Desejável</w:t>
       </w:r>
     </w:p>
     <w:p>
@@ -517,37 +626,7 @@
       </w:pPr>
       <w:r>
         <w:tab/>
-        <w:t xml:space="preserve">O usuário após cadastrar-se, </w:t>
-      </w:r>
-      <w:r>
-        <w:t>e</w:t>
-      </w:r>
-      <w:r>
-        <w:t xml:space="preserve"> </w:t>
-      </w:r>
-      <w:r>
-        <w:t>realizar</w:t>
-      </w:r>
-      <w:r>
-        <w:t xml:space="preserve"> o login, se </w:t>
-      </w:r>
-      <w:r>
-        <w:t>o mesmo</w:t>
-      </w:r>
-      <w:r>
-        <w:t xml:space="preserve"> for empreendedor,</w:t>
-      </w:r>
-      <w:r>
-        <w:t xml:space="preserve"> </w:t>
-      </w:r>
-      <w:r>
-        <w:t xml:space="preserve">poderá visualizar </w:t>
-      </w:r>
-      <w:r>
-        <w:t>os pedidos</w:t>
-      </w:r>
-      <w:r>
-        <w:t>.</w:t>
+        <w:t>O usuário após cadastrar-se, e realizar o login, poderá alterar as informações referente ao seu perfil.</w:t>
       </w:r>
     </w:p>
     <w:p>
@@ -568,10 +647,10 @@
           <w:noProof/>
         </w:rPr>
         <w:drawing>
-          <wp:inline distT="0" distB="0" distL="0" distR="0" wp14:anchorId="34C82C87" wp14:editId="0F4924F7">
-            <wp:extent cx="5305425" cy="1447800"/>
+          <wp:inline distT="0" distB="0" distL="0" distR="0" wp14:anchorId="705DC026" wp14:editId="7C32182A">
+            <wp:extent cx="5305425" cy="1409700"/>
             <wp:effectExtent l="0" t="0" r="9525" b="0"/>
-            <wp:docPr id="3" name="Imagem 3"/>
+            <wp:docPr id="4" name="Imagem 4"/>
             <wp:cNvGraphicFramePr>
               <a:graphicFrameLocks xmlns:a="http://schemas.openxmlformats.org/drawingml/2006/main" noChangeAspect="1"/>
             </wp:cNvGraphicFramePr>
@@ -591,126 +670,6 @@
                   <pic:spPr>
                     <a:xfrm>
                       <a:off x="0" y="0"/>
-                      <a:ext cx="5305425" cy="1447800"/>
-                    </a:xfrm>
-                    <a:prstGeom prst="rect">
-                      <a:avLst/>
-                    </a:prstGeom>
-                  </pic:spPr>
-                </pic:pic>
-              </a:graphicData>
-            </a:graphic>
-          </wp:inline>
-        </w:drawing>
-      </w:r>
-    </w:p>
-    <w:p>
-      <w:pPr>
-        <w:pStyle w:val="Corpodetexto"/>
-        <w:spacing w:line="360" w:lineRule="auto"/>
-        <w:ind w:firstLine="0"/>
-      </w:pPr>
-    </w:p>
-    <w:p>
-      <w:pPr>
-        <w:pStyle w:val="Corpodetexto"/>
-        <w:ind w:firstLine="0"/>
-      </w:pPr>
-    </w:p>
-    <w:p>
-      <w:pPr>
-        <w:pStyle w:val="Corpodetexto"/>
-        <w:numPr>
-          <w:ilvl w:val="1"/>
-          <w:numId w:val="3"/>
-        </w:numPr>
-        <w:rPr>
-          <w:b/>
-          <w:bCs/>
-        </w:rPr>
-      </w:pPr>
-      <w:r>
-        <w:rPr>
-          <w:b/>
-          <w:bCs/>
-        </w:rPr>
-        <w:t>[RF005] Alterar Perfil.</w:t>
-      </w:r>
-    </w:p>
-    <w:p>
-      <w:pPr>
-        <w:pStyle w:val="Corpodetexto"/>
-        <w:ind w:firstLine="0"/>
-      </w:pPr>
-    </w:p>
-    <w:p>
-      <w:pPr>
-        <w:pStyle w:val="Corpodetexto"/>
-        <w:ind w:firstLine="0"/>
-      </w:pPr>
-      <w:r>
-        <w:tab/>
-        <w:t>Prioridade: ( ) Essencial (x) Importante (  ) Desejável</w:t>
-      </w:r>
-    </w:p>
-    <w:p>
-      <w:pPr>
-        <w:pStyle w:val="Corpodetexto"/>
-        <w:ind w:firstLine="0"/>
-      </w:pPr>
-    </w:p>
-    <w:p>
-      <w:pPr>
-        <w:pStyle w:val="Corpodetexto"/>
-        <w:spacing w:line="360" w:lineRule="auto"/>
-        <w:ind w:firstLine="0"/>
-      </w:pPr>
-      <w:r>
-        <w:tab/>
-        <w:t>O usuário após cadastrar-se, e realizar o login, poderá alterar as informações referente ao seu perfil.</w:t>
-      </w:r>
-    </w:p>
-    <w:p>
-      <w:pPr>
-        <w:pStyle w:val="Corpodetexto"/>
-        <w:spacing w:line="360" w:lineRule="auto"/>
-        <w:ind w:firstLine="0"/>
-      </w:pPr>
-    </w:p>
-    <w:p>
-      <w:pPr>
-        <w:pStyle w:val="Corpodetexto"/>
-        <w:spacing w:line="360" w:lineRule="auto"/>
-        <w:ind w:firstLine="0"/>
-      </w:pPr>
-      <w:r>
-        <w:rPr>
-          <w:noProof/>
-        </w:rPr>
-        <w:drawing>
-          <wp:inline distT="0" distB="0" distL="0" distR="0" wp14:anchorId="705DC026" wp14:editId="7C32182A">
-            <wp:extent cx="5305425" cy="1409700"/>
-            <wp:effectExtent l="0" t="0" r="9525" b="0"/>
-            <wp:docPr id="4" name="Imagem 4"/>
-            <wp:cNvGraphicFramePr>
-              <a:graphicFrameLocks xmlns:a="http://schemas.openxmlformats.org/drawingml/2006/main" noChangeAspect="1"/>
-            </wp:cNvGraphicFramePr>
-            <a:graphic xmlns:a="http://schemas.openxmlformats.org/drawingml/2006/main">
-              <a:graphicData uri="http://schemas.openxmlformats.org/drawingml/2006/picture">
-                <pic:pic xmlns:pic="http://schemas.openxmlformats.org/drawingml/2006/picture">
-                  <pic:nvPicPr>
-                    <pic:cNvPr id="1" name=""/>
-                    <pic:cNvPicPr/>
-                  </pic:nvPicPr>
-                  <pic:blipFill>
-                    <a:blip r:embed="rId8"/>
-                    <a:stretch>
-                      <a:fillRect/>
-                    </a:stretch>
-                  </pic:blipFill>
-                  <pic:spPr>
-                    <a:xfrm>
-                      <a:off x="0" y="0"/>
                       <a:ext cx="5305425" cy="1409700"/>
                     </a:xfrm>
                     <a:prstGeom prst="rect">
@@ -804,11 +763,12 @@
         <w:rPr>
           <w:noProof/>
         </w:rPr>
+        <w:lastRenderedPageBreak/>
         <w:drawing>
-          <wp:inline distT="0" distB="0" distL="0" distR="0" wp14:anchorId="206AEEDF" wp14:editId="5AF35957">
-            <wp:extent cx="5353050" cy="1457325"/>
-            <wp:effectExtent l="0" t="0" r="0" b="9525"/>
-            <wp:docPr id="5" name="Imagem 5"/>
+          <wp:inline distT="0" distB="0" distL="0" distR="0">
+            <wp:extent cx="5400040" cy="1450340"/>
+            <wp:effectExtent l="0" t="0" r="0" b="0"/>
+            <wp:docPr id="10" name="Imagem 10"/>
             <wp:cNvGraphicFramePr>
               <a:graphicFrameLocks xmlns:a="http://schemas.openxmlformats.org/drawingml/2006/main" noChangeAspect="1"/>
             </wp:cNvGraphicFramePr>
@@ -816,23 +776,36 @@
               <a:graphicData uri="http://schemas.openxmlformats.org/drawingml/2006/picture">
                 <pic:pic xmlns:pic="http://schemas.openxmlformats.org/drawingml/2006/picture">
                   <pic:nvPicPr>
-                    <pic:cNvPr id="1" name=""/>
-                    <pic:cNvPicPr/>
+                    <pic:cNvPr id="0" name="Picture 1"/>
+                    <pic:cNvPicPr>
+                      <a:picLocks noChangeAspect="1" noChangeArrowheads="1"/>
+                    </pic:cNvPicPr>
                   </pic:nvPicPr>
                   <pic:blipFill>
-                    <a:blip r:embed="rId9"/>
+                    <a:blip r:embed="rId8">
+                      <a:extLst>
+                        <a:ext uri="{28A0092B-C50C-407E-A947-70E740481C1C}">
+                          <a14:useLocalDpi xmlns:a14="http://schemas.microsoft.com/office/drawing/2010/main" val="0"/>
+                        </a:ext>
+                      </a:extLst>
+                    </a:blip>
+                    <a:srcRect/>
                     <a:stretch>
                       <a:fillRect/>
                     </a:stretch>
                   </pic:blipFill>
-                  <pic:spPr>
+                  <pic:spPr bwMode="auto">
                     <a:xfrm>
                       <a:off x="0" y="0"/>
-                      <a:ext cx="5353050" cy="1457325"/>
+                      <a:ext cx="5400040" cy="1450340"/>
                     </a:xfrm>
                     <a:prstGeom prst="rect">
                       <a:avLst/>
                     </a:prstGeom>
+                    <a:noFill/>
+                    <a:ln>
+                      <a:noFill/>
+                    </a:ln>
                   </pic:spPr>
                 </pic:pic>
               </a:graphicData>
@@ -939,10 +912,10 @@
           <w:noProof/>
         </w:rPr>
         <w:drawing>
-          <wp:inline distT="0" distB="0" distL="0" distR="0" wp14:anchorId="37093E24" wp14:editId="2120F1CA">
-            <wp:extent cx="5305425" cy="1428750"/>
-            <wp:effectExtent l="0" t="0" r="9525" b="0"/>
-            <wp:docPr id="6" name="Imagem 6"/>
+          <wp:inline distT="0" distB="0" distL="0" distR="0">
+            <wp:extent cx="5327015" cy="1510030"/>
+            <wp:effectExtent l="0" t="0" r="6985" b="0"/>
+            <wp:docPr id="11" name="Imagem 11"/>
             <wp:cNvGraphicFramePr>
               <a:graphicFrameLocks xmlns:a="http://schemas.openxmlformats.org/drawingml/2006/main" noChangeAspect="1"/>
             </wp:cNvGraphicFramePr>
@@ -950,23 +923,36 @@
               <a:graphicData uri="http://schemas.openxmlformats.org/drawingml/2006/picture">
                 <pic:pic xmlns:pic="http://schemas.openxmlformats.org/drawingml/2006/picture">
                   <pic:nvPicPr>
-                    <pic:cNvPr id="1" name=""/>
-                    <pic:cNvPicPr/>
+                    <pic:cNvPr id="0" name="Picture 2"/>
+                    <pic:cNvPicPr>
+                      <a:picLocks noChangeAspect="1" noChangeArrowheads="1"/>
+                    </pic:cNvPicPr>
                   </pic:nvPicPr>
                   <pic:blipFill>
-                    <a:blip r:embed="rId10"/>
+                    <a:blip r:embed="rId9">
+                      <a:extLst>
+                        <a:ext uri="{28A0092B-C50C-407E-A947-70E740481C1C}">
+                          <a14:useLocalDpi xmlns:a14="http://schemas.microsoft.com/office/drawing/2010/main" val="0"/>
+                        </a:ext>
+                      </a:extLst>
+                    </a:blip>
+                    <a:srcRect/>
                     <a:stretch>
                       <a:fillRect/>
                     </a:stretch>
                   </pic:blipFill>
-                  <pic:spPr>
+                  <pic:spPr bwMode="auto">
                     <a:xfrm>
                       <a:off x="0" y="0"/>
-                      <a:ext cx="5305425" cy="1428750"/>
+                      <a:ext cx="5327015" cy="1510030"/>
                     </a:xfrm>
                     <a:prstGeom prst="rect">
                       <a:avLst/>
                     </a:prstGeom>
+                    <a:noFill/>
+                    <a:ln>
+                      <a:noFill/>
+                    </a:ln>
                   </pic:spPr>
                 </pic:pic>
               </a:graphicData>
@@ -1073,12 +1059,140 @@
         <w:rPr>
           <w:noProof/>
         </w:rPr>
-        <w:lastRenderedPageBreak/>
         <w:drawing>
-          <wp:inline distT="0" distB="0" distL="0" distR="0" wp14:anchorId="4934107E" wp14:editId="75101EC5">
-            <wp:extent cx="5400040" cy="1442720"/>
-            <wp:effectExtent l="0" t="0" r="0" b="5080"/>
-            <wp:docPr id="7" name="Imagem 7"/>
+          <wp:inline distT="0" distB="0" distL="0" distR="0">
+            <wp:extent cx="5400040" cy="1466850"/>
+            <wp:effectExtent l="0" t="0" r="0" b="0"/>
+            <wp:docPr id="12" name="Imagem 12"/>
+            <wp:cNvGraphicFramePr>
+              <a:graphicFrameLocks xmlns:a="http://schemas.openxmlformats.org/drawingml/2006/main" noChangeAspect="1"/>
+            </wp:cNvGraphicFramePr>
+            <a:graphic xmlns:a="http://schemas.openxmlformats.org/drawingml/2006/main">
+              <a:graphicData uri="http://schemas.openxmlformats.org/drawingml/2006/picture">
+                <pic:pic xmlns:pic="http://schemas.openxmlformats.org/drawingml/2006/picture">
+                  <pic:nvPicPr>
+                    <pic:cNvPr id="0" name="Picture 3"/>
+                    <pic:cNvPicPr>
+                      <a:picLocks noChangeAspect="1" noChangeArrowheads="1"/>
+                    </pic:cNvPicPr>
+                  </pic:nvPicPr>
+                  <pic:blipFill>
+                    <a:blip r:embed="rId10">
+                      <a:extLst>
+                        <a:ext uri="{28A0092B-C50C-407E-A947-70E740481C1C}">
+                          <a14:useLocalDpi xmlns:a14="http://schemas.microsoft.com/office/drawing/2010/main" val="0"/>
+                        </a:ext>
+                      </a:extLst>
+                    </a:blip>
+                    <a:srcRect/>
+                    <a:stretch>
+                      <a:fillRect/>
+                    </a:stretch>
+                  </pic:blipFill>
+                  <pic:spPr bwMode="auto">
+                    <a:xfrm>
+                      <a:off x="0" y="0"/>
+                      <a:ext cx="5400040" cy="1466850"/>
+                    </a:xfrm>
+                    <a:prstGeom prst="rect">
+                      <a:avLst/>
+                    </a:prstGeom>
+                    <a:noFill/>
+                    <a:ln>
+                      <a:noFill/>
+                    </a:ln>
+                  </pic:spPr>
+                </pic:pic>
+              </a:graphicData>
+            </a:graphic>
+          </wp:inline>
+        </w:drawing>
+      </w:r>
+      <w:bookmarkStart w:id="0" w:name="_GoBack"/>
+      <w:bookmarkEnd w:id="0"/>
+    </w:p>
+    <w:p>
+      <w:pPr>
+        <w:pStyle w:val="Corpodetexto"/>
+        <w:spacing w:line="360" w:lineRule="auto"/>
+        <w:ind w:firstLine="0"/>
+      </w:pPr>
+    </w:p>
+    <w:p>
+      <w:pPr>
+        <w:pStyle w:val="Corpodetexto"/>
+        <w:numPr>
+          <w:ilvl w:val="1"/>
+          <w:numId w:val="3"/>
+        </w:numPr>
+        <w:rPr>
+          <w:b/>
+          <w:bCs/>
+        </w:rPr>
+      </w:pPr>
+      <w:r>
+        <w:rPr>
+          <w:b/>
+          <w:bCs/>
+        </w:rPr>
+        <w:t>[RF009] Criar Pedido.</w:t>
+      </w:r>
+    </w:p>
+    <w:p>
+      <w:pPr>
+        <w:pStyle w:val="Corpodetexto"/>
+        <w:ind w:firstLine="0"/>
+      </w:pPr>
+    </w:p>
+    <w:p>
+      <w:pPr>
+        <w:pStyle w:val="Corpodetexto"/>
+        <w:ind w:firstLine="0"/>
+      </w:pPr>
+      <w:r>
+        <w:tab/>
+        <w:t>Prioridade: (x) Essencial ( ) Importante (  ) Desejável</w:t>
+      </w:r>
+    </w:p>
+    <w:p>
+      <w:pPr>
+        <w:pStyle w:val="Corpodetexto"/>
+        <w:ind w:firstLine="0"/>
+      </w:pPr>
+    </w:p>
+    <w:p>
+      <w:pPr>
+        <w:pStyle w:val="Corpodetexto"/>
+        <w:spacing w:line="360" w:lineRule="auto"/>
+        <w:ind w:firstLine="0"/>
+      </w:pPr>
+      <w:r>
+        <w:tab/>
+        <w:t>O usuário após cadastrar-se, realizar o login, e selecionar os alimentos que deseja comprar, irá preencher o formulário com seus dados pessoais, após o preenchimento irá clicar no botão finalizar pedido.</w:t>
+      </w:r>
+    </w:p>
+    <w:p>
+      <w:pPr>
+        <w:pStyle w:val="Corpodetexto"/>
+        <w:spacing w:line="360" w:lineRule="auto"/>
+        <w:ind w:firstLine="0"/>
+      </w:pPr>
+    </w:p>
+    <w:p>
+      <w:pPr>
+        <w:pStyle w:val="Corpodetexto"/>
+        <w:spacing w:line="360" w:lineRule="auto"/>
+        <w:ind w:firstLine="0"/>
+      </w:pPr>
+      <w:r>
+        <w:rPr>
+          <w:noProof/>
+        </w:rPr>
+        <w:drawing>
+          <wp:inline distT="0" distB="0" distL="0" distR="0" wp14:anchorId="4C39BE3D" wp14:editId="024FE53D">
+            <wp:extent cx="5286375" cy="1438275"/>
+            <wp:effectExtent l="0" t="0" r="9525" b="9525"/>
+            <wp:docPr id="8" name="Imagem 8"/>
             <wp:cNvGraphicFramePr>
               <a:graphicFrameLocks xmlns:a="http://schemas.openxmlformats.org/drawingml/2006/main" noChangeAspect="1"/>
             </wp:cNvGraphicFramePr>
@@ -1098,7 +1212,7 @@
                   <pic:spPr>
                     <a:xfrm>
                       <a:off x="0" y="0"/>
-                      <a:ext cx="5400040" cy="1442720"/>
+                      <a:ext cx="5286375" cy="1438275"/>
                     </a:xfrm>
                     <a:prstGeom prst="rect">
                       <a:avLst/>
@@ -1114,85 +1228,362 @@
     <w:p>
       <w:pPr>
         <w:pStyle w:val="Corpodetexto"/>
-        <w:spacing w:line="360" w:lineRule="auto"/>
-        <w:ind w:firstLine="0"/>
-      </w:pPr>
-    </w:p>
-    <w:p>
-      <w:pPr>
-        <w:pStyle w:val="Corpodetexto"/>
+        <w:ind w:firstLine="0"/>
+      </w:pPr>
+    </w:p>
+    <w:p>
+      <w:pPr>
+        <w:pStyle w:val="Corpodetexto"/>
+        <w:ind w:firstLine="0"/>
+      </w:pPr>
+    </w:p>
+    <w:p>
+      <w:pPr>
+        <w:pStyle w:val="Corpodetexto"/>
+        <w:ind w:firstLine="0"/>
+      </w:pPr>
+    </w:p>
+    <w:p>
+      <w:pPr>
+        <w:pStyle w:val="Default"/>
         <w:numPr>
-          <w:ilvl w:val="1"/>
+          <w:ilvl w:val="0"/>
           <w:numId w:val="3"/>
         </w:numPr>
         <w:rPr>
           <w:b/>
           <w:bCs/>
-        </w:rPr>
-      </w:pPr>
-      <w:r>
-        <w:rPr>
-          <w:b/>
-          <w:bCs/>
-        </w:rPr>
-        <w:t>[RF009] Criar Pedido.</w:t>
-      </w:r>
-    </w:p>
-    <w:p>
-      <w:pPr>
-        <w:pStyle w:val="Corpodetexto"/>
-        <w:ind w:firstLine="0"/>
-      </w:pPr>
-    </w:p>
-    <w:p>
-      <w:pPr>
-        <w:pStyle w:val="Corpodetexto"/>
-        <w:ind w:firstLine="0"/>
-      </w:pPr>
-      <w:r>
+          <w:sz w:val="28"/>
+          <w:szCs w:val="28"/>
+        </w:rPr>
+      </w:pPr>
+      <w:r>
+        <w:rPr>
+          <w:b/>
+          <w:bCs/>
+          <w:sz w:val="28"/>
+          <w:szCs w:val="28"/>
+        </w:rPr>
+        <w:t xml:space="preserve">REQUISITOS NÃO FUNCIONAIS </w:t>
+      </w:r>
+    </w:p>
+    <w:p>
+      <w:pPr>
+        <w:pStyle w:val="Default"/>
+        <w:ind w:left="360"/>
+        <w:rPr>
+          <w:b/>
+          <w:bCs/>
+          <w:sz w:val="28"/>
+          <w:szCs w:val="28"/>
+        </w:rPr>
+      </w:pPr>
+    </w:p>
+    <w:p>
+      <w:pPr>
+        <w:pStyle w:val="Default"/>
+        <w:rPr>
+          <w:b/>
+          <w:bCs/>
+          <w:sz w:val="19"/>
+          <w:szCs w:val="19"/>
+        </w:rPr>
+      </w:pPr>
+      <w:r>
+        <w:rPr>
+          <w:b/>
+          <w:bCs/>
+          <w:sz w:val="23"/>
+          <w:szCs w:val="23"/>
+        </w:rPr>
         <w:tab/>
-        <w:t>Prioridade: (x) Essencial ( ) Importante (  ) Desejável</w:t>
-      </w:r>
-    </w:p>
-    <w:p>
-      <w:pPr>
-        <w:pStyle w:val="Corpodetexto"/>
-        <w:ind w:firstLine="0"/>
-      </w:pPr>
-    </w:p>
-    <w:p>
-      <w:pPr>
-        <w:pStyle w:val="Corpodetexto"/>
+        <w:t>2.1. [RN001] L</w:t>
+      </w:r>
+      <w:r>
+        <w:rPr>
+          <w:b/>
+          <w:bCs/>
+          <w:sz w:val="19"/>
+          <w:szCs w:val="19"/>
+        </w:rPr>
+        <w:t xml:space="preserve">INGUAGENS DE </w:t>
+      </w:r>
+      <w:r>
+        <w:rPr>
+          <w:b/>
+          <w:bCs/>
+          <w:sz w:val="23"/>
+          <w:szCs w:val="23"/>
+        </w:rPr>
+        <w:t>P</w:t>
+      </w:r>
+      <w:r>
+        <w:rPr>
+          <w:b/>
+          <w:bCs/>
+          <w:sz w:val="19"/>
+          <w:szCs w:val="19"/>
+        </w:rPr>
+        <w:t>ROGRAMAÇÃO</w:t>
+      </w:r>
+    </w:p>
+    <w:p>
+      <w:pPr>
+        <w:pStyle w:val="Default"/>
+        <w:jc w:val="both"/>
+        <w:rPr>
+          <w:sz w:val="19"/>
+          <w:szCs w:val="19"/>
+        </w:rPr>
+      </w:pPr>
+      <w:r>
+        <w:rPr>
+          <w:b/>
+          <w:bCs/>
+          <w:sz w:val="19"/>
+          <w:szCs w:val="19"/>
+        </w:rPr>
+        <w:t xml:space="preserve"> </w:t>
+      </w:r>
+    </w:p>
+    <w:p>
+      <w:pPr>
+        <w:pStyle w:val="Default"/>
         <w:spacing w:line="360" w:lineRule="auto"/>
-        <w:ind w:firstLine="0"/>
-      </w:pPr>
-      <w:r>
+        <w:jc w:val="both"/>
+        <w:rPr>
+          <w:sz w:val="23"/>
+          <w:szCs w:val="23"/>
+        </w:rPr>
+      </w:pPr>
+      <w:r>
+        <w:rPr>
+          <w:sz w:val="23"/>
+          <w:szCs w:val="23"/>
+        </w:rPr>
         <w:tab/>
-        <w:t>O usuário após cadastrar-se, realizar o login, e selecionar os alimentos que deseja comprar, irá preencher o formulário com seus dados pessoais, após o preenchimento irá clicar no botão finalizar pedido.</w:t>
-      </w:r>
-    </w:p>
-    <w:p>
-      <w:pPr>
-        <w:pStyle w:val="Corpodetexto"/>
+        <w:t>As linguagens de programação utilizadas no desenvolvimento deste projeto são: Back-End PHP, Front-End HTML, CSS,</w:t>
+      </w:r>
+      <w:r>
+        <w:rPr>
+          <w:sz w:val="23"/>
+          <w:szCs w:val="23"/>
+        </w:rPr>
+        <w:t xml:space="preserve"> Bootstrap</w:t>
+      </w:r>
+      <w:r>
+        <w:rPr>
+          <w:sz w:val="23"/>
+          <w:szCs w:val="23"/>
+        </w:rPr>
+        <w:t xml:space="preserve"> JavaScript, Mobile: IONIC). </w:t>
+      </w:r>
+    </w:p>
+    <w:p>
+      <w:pPr>
+        <w:pStyle w:val="Default"/>
+        <w:rPr>
+          <w:sz w:val="23"/>
+          <w:szCs w:val="23"/>
+        </w:rPr>
+      </w:pPr>
+    </w:p>
+    <w:p>
+      <w:pPr>
+        <w:pStyle w:val="Default"/>
         <w:spacing w:line="360" w:lineRule="auto"/>
-        <w:ind w:firstLine="0"/>
-      </w:pPr>
+        <w:rPr>
+          <w:sz w:val="19"/>
+          <w:szCs w:val="19"/>
+        </w:rPr>
+      </w:pPr>
+      <w:r>
+        <w:rPr>
+          <w:b/>
+          <w:bCs/>
+          <w:sz w:val="23"/>
+          <w:szCs w:val="23"/>
+        </w:rPr>
+        <w:tab/>
+        <w:t>2.2. [RN002] S</w:t>
+      </w:r>
+      <w:r>
+        <w:rPr>
+          <w:b/>
+          <w:bCs/>
+          <w:sz w:val="19"/>
+          <w:szCs w:val="19"/>
+        </w:rPr>
+        <w:t xml:space="preserve">ERVIDORES </w:t>
+      </w:r>
     </w:p>
     <w:p>
       <w:pPr>
         <w:pStyle w:val="Corpodetexto"/>
         <w:spacing w:line="360" w:lineRule="auto"/>
         <w:ind w:firstLine="0"/>
+        <w:rPr>
+          <w:sz w:val="23"/>
+          <w:szCs w:val="23"/>
+        </w:rPr>
+      </w:pPr>
+      <w:r>
+        <w:rPr>
+          <w:sz w:val="23"/>
+          <w:szCs w:val="23"/>
+        </w:rPr>
+        <w:t>Os servidores utilizados neste projeto são: Apache</w:t>
+      </w:r>
+      <w:r>
+        <w:rPr>
+          <w:sz w:val="23"/>
+          <w:szCs w:val="23"/>
+        </w:rPr>
+        <w:t>-</w:t>
+      </w:r>
+      <w:r>
+        <w:rPr>
+          <w:sz w:val="23"/>
+          <w:szCs w:val="23"/>
+        </w:rPr>
+        <w:t>8.5.24</w:t>
+      </w:r>
+      <w:r>
+        <w:rPr>
+          <w:sz w:val="23"/>
+          <w:szCs w:val="23"/>
+        </w:rPr>
+        <w:t>, mysql, php</w:t>
+      </w:r>
+      <w:r>
+        <w:rPr>
+          <w:sz w:val="23"/>
+          <w:szCs w:val="23"/>
+        </w:rPr>
+        <w:t>.</w:t>
+      </w:r>
+    </w:p>
+    <w:p>
+      <w:pPr>
+        <w:pStyle w:val="Corpodetexto"/>
+        <w:spacing w:line="360" w:lineRule="auto"/>
+        <w:ind w:firstLine="0"/>
+        <w:rPr>
+          <w:sz w:val="23"/>
+          <w:szCs w:val="23"/>
+        </w:rPr>
+      </w:pPr>
+    </w:p>
+    <w:p>
+      <w:pPr>
+        <w:pStyle w:val="Corpodetexto"/>
+        <w:spacing w:line="360" w:lineRule="auto"/>
+        <w:ind w:firstLine="0"/>
+        <w:rPr>
+          <w:sz w:val="23"/>
+          <w:szCs w:val="23"/>
+        </w:rPr>
+      </w:pPr>
+    </w:p>
+    <w:p>
+      <w:pPr>
+        <w:pStyle w:val="Corpodetexto"/>
+        <w:spacing w:line="360" w:lineRule="auto"/>
+        <w:ind w:firstLine="0"/>
+        <w:rPr>
+          <w:sz w:val="23"/>
+          <w:szCs w:val="23"/>
+        </w:rPr>
+      </w:pPr>
+    </w:p>
+    <w:p>
+      <w:pPr>
+        <w:pStyle w:val="Corpodetexto"/>
+        <w:spacing w:line="360" w:lineRule="auto"/>
+        <w:ind w:firstLine="0"/>
+        <w:rPr>
+          <w:sz w:val="23"/>
+          <w:szCs w:val="23"/>
+        </w:rPr>
+      </w:pPr>
+    </w:p>
+    <w:p>
+      <w:pPr>
+        <w:pStyle w:val="Corpodetexto"/>
+        <w:spacing w:line="360" w:lineRule="auto"/>
+        <w:ind w:firstLine="0"/>
+        <w:rPr>
+          <w:sz w:val="23"/>
+          <w:szCs w:val="23"/>
+        </w:rPr>
+      </w:pPr>
+    </w:p>
+    <w:p>
+      <w:pPr>
+        <w:pStyle w:val="Corpodetexto"/>
+        <w:spacing w:line="360" w:lineRule="auto"/>
+        <w:ind w:firstLine="0"/>
+        <w:rPr>
+          <w:b/>
+          <w:bCs/>
+          <w:sz w:val="32"/>
+          <w:szCs w:val="32"/>
+        </w:rPr>
+      </w:pPr>
+      <w:r>
+        <w:rPr>
+          <w:b/>
+          <w:bCs/>
+          <w:sz w:val="32"/>
+          <w:szCs w:val="32"/>
+        </w:rPr>
+        <w:tab/>
+      </w:r>
+      <w:r>
+        <w:rPr>
+          <w:b/>
+          <w:bCs/>
+          <w:sz w:val="32"/>
+          <w:szCs w:val="32"/>
+        </w:rPr>
+        <w:t>Diagrama de caso de uso (DCU) completo</w:t>
+      </w:r>
+    </w:p>
+    <w:p>
+      <w:pPr>
+        <w:pStyle w:val="Corpodetexto"/>
+        <w:spacing w:line="360" w:lineRule="auto"/>
+        <w:ind w:firstLine="0"/>
+        <w:rPr>
+          <w:b/>
+          <w:bCs/>
+          <w:sz w:val="32"/>
+          <w:szCs w:val="32"/>
+        </w:rPr>
+      </w:pPr>
+    </w:p>
+    <w:p>
+      <w:pPr>
+        <w:pStyle w:val="Corpodetexto"/>
+        <w:spacing w:line="360" w:lineRule="auto"/>
+        <w:ind w:firstLine="0"/>
+        <w:rPr>
+          <w:b/>
+          <w:bCs/>
+          <w:sz w:val="32"/>
+          <w:szCs w:val="32"/>
+        </w:rPr>
       </w:pPr>
       <w:r>
         <w:rPr>
           <w:noProof/>
         </w:rPr>
+        <w:lastRenderedPageBreak/>
         <w:drawing>
-          <wp:inline distT="0" distB="0" distL="0" distR="0" wp14:anchorId="4C39BE3D" wp14:editId="024FE53D">
-            <wp:extent cx="5286375" cy="1438275"/>
-            <wp:effectExtent l="0" t="0" r="9525" b="9525"/>
-            <wp:docPr id="8" name="Imagem 8"/>
+          <wp:inline distT="0" distB="0" distL="0" distR="0" wp14:anchorId="62BFD301" wp14:editId="65216822">
+            <wp:extent cx="5400040" cy="3896360"/>
+            <wp:effectExtent l="0" t="0" r="0" b="8890"/>
+            <wp:docPr id="9" name="Imagem 9"/>
             <wp:cNvGraphicFramePr>
               <a:graphicFrameLocks xmlns:a="http://schemas.openxmlformats.org/drawingml/2006/main" noChangeAspect="1"/>
             </wp:cNvGraphicFramePr>
@@ -1212,397 +1603,6 @@
                   <pic:spPr>
                     <a:xfrm>
                       <a:off x="0" y="0"/>
-                      <a:ext cx="5286375" cy="1438275"/>
-                    </a:xfrm>
-                    <a:prstGeom prst="rect">
-                      <a:avLst/>
-                    </a:prstGeom>
-                  </pic:spPr>
-                </pic:pic>
-              </a:graphicData>
-            </a:graphic>
-          </wp:inline>
-        </w:drawing>
-      </w:r>
-    </w:p>
-    <w:p>
-      <w:pPr>
-        <w:pStyle w:val="Corpodetexto"/>
-        <w:ind w:firstLine="0"/>
-      </w:pPr>
-    </w:p>
-    <w:p>
-      <w:pPr>
-        <w:pStyle w:val="Corpodetexto"/>
-        <w:ind w:firstLine="0"/>
-      </w:pPr>
-    </w:p>
-    <w:p>
-      <w:pPr>
-        <w:pStyle w:val="Corpodetexto"/>
-        <w:ind w:firstLine="0"/>
-      </w:pPr>
-    </w:p>
-    <w:p>
-      <w:pPr>
-        <w:pStyle w:val="Default"/>
-        <w:numPr>
-          <w:ilvl w:val="0"/>
-          <w:numId w:val="3"/>
-        </w:numPr>
-        <w:rPr>
-          <w:b/>
-          <w:bCs/>
-          <w:sz w:val="28"/>
-          <w:szCs w:val="28"/>
-        </w:rPr>
-      </w:pPr>
-      <w:r>
-        <w:rPr>
-          <w:b/>
-          <w:bCs/>
-          <w:sz w:val="28"/>
-          <w:szCs w:val="28"/>
-        </w:rPr>
-        <w:t xml:space="preserve">REQUISITOS NÃO FUNCIONAIS </w:t>
-      </w:r>
-    </w:p>
-    <w:p>
-      <w:pPr>
-        <w:pStyle w:val="Default"/>
-        <w:ind w:left="360"/>
-        <w:rPr>
-          <w:b/>
-          <w:bCs/>
-          <w:sz w:val="28"/>
-          <w:szCs w:val="28"/>
-        </w:rPr>
-      </w:pPr>
-    </w:p>
-    <w:p>
-      <w:pPr>
-        <w:pStyle w:val="Default"/>
-        <w:rPr>
-          <w:b/>
-          <w:bCs/>
-          <w:sz w:val="19"/>
-          <w:szCs w:val="19"/>
-        </w:rPr>
-      </w:pPr>
-      <w:r>
-        <w:rPr>
-          <w:b/>
-          <w:bCs/>
-          <w:sz w:val="23"/>
-          <w:szCs w:val="23"/>
-        </w:rPr>
-        <w:tab/>
-        <w:t>2.1. [RN001] L</w:t>
-      </w:r>
-      <w:r>
-        <w:rPr>
-          <w:b/>
-          <w:bCs/>
-          <w:sz w:val="19"/>
-          <w:szCs w:val="19"/>
-        </w:rPr>
-        <w:t xml:space="preserve">INGUAGENS DE </w:t>
-      </w:r>
-      <w:r>
-        <w:rPr>
-          <w:b/>
-          <w:bCs/>
-          <w:sz w:val="23"/>
-          <w:szCs w:val="23"/>
-        </w:rPr>
-        <w:t>P</w:t>
-      </w:r>
-      <w:r>
-        <w:rPr>
-          <w:b/>
-          <w:bCs/>
-          <w:sz w:val="19"/>
-          <w:szCs w:val="19"/>
-        </w:rPr>
-        <w:t>ROGRAMAÇÃO</w:t>
-      </w:r>
-    </w:p>
-    <w:p>
-      <w:pPr>
-        <w:pStyle w:val="Default"/>
-        <w:jc w:val="both"/>
-        <w:rPr>
-          <w:sz w:val="19"/>
-          <w:szCs w:val="19"/>
-        </w:rPr>
-      </w:pPr>
-      <w:r>
-        <w:rPr>
-          <w:b/>
-          <w:bCs/>
-          <w:sz w:val="19"/>
-          <w:szCs w:val="19"/>
-        </w:rPr>
-        <w:t xml:space="preserve"> </w:t>
-      </w:r>
-    </w:p>
-    <w:p>
-      <w:pPr>
-        <w:pStyle w:val="Default"/>
-        <w:spacing w:line="360" w:lineRule="auto"/>
-        <w:jc w:val="both"/>
-        <w:rPr>
-          <w:sz w:val="23"/>
-          <w:szCs w:val="23"/>
-        </w:rPr>
-      </w:pPr>
-      <w:r>
-        <w:rPr>
-          <w:sz w:val="23"/>
-          <w:szCs w:val="23"/>
-        </w:rPr>
-        <w:tab/>
-        <w:t>As linguagens de programação utilizadas no desenvolvimento deste projeto são: Back-End PHP, Front-End HTML, CSS,</w:t>
-      </w:r>
-      <w:r>
-        <w:rPr>
-          <w:sz w:val="23"/>
-          <w:szCs w:val="23"/>
-        </w:rPr>
-        <w:t xml:space="preserve"> Bootstrap</w:t>
-      </w:r>
-      <w:r>
-        <w:rPr>
-          <w:sz w:val="23"/>
-          <w:szCs w:val="23"/>
-        </w:rPr>
-        <w:t xml:space="preserve"> JavaScript, Mobile: IONIC). </w:t>
-      </w:r>
-    </w:p>
-    <w:p>
-      <w:pPr>
-        <w:pStyle w:val="Default"/>
-        <w:rPr>
-          <w:sz w:val="23"/>
-          <w:szCs w:val="23"/>
-        </w:rPr>
-      </w:pPr>
-    </w:p>
-    <w:p>
-      <w:pPr>
-        <w:pStyle w:val="Default"/>
-        <w:spacing w:line="360" w:lineRule="auto"/>
-        <w:rPr>
-          <w:sz w:val="19"/>
-          <w:szCs w:val="19"/>
-        </w:rPr>
-      </w:pPr>
-      <w:r>
-        <w:rPr>
-          <w:b/>
-          <w:bCs/>
-          <w:sz w:val="23"/>
-          <w:szCs w:val="23"/>
-        </w:rPr>
-        <w:tab/>
-        <w:t>2.2. [RN002] S</w:t>
-      </w:r>
-      <w:r>
-        <w:rPr>
-          <w:b/>
-          <w:bCs/>
-          <w:sz w:val="19"/>
-          <w:szCs w:val="19"/>
-        </w:rPr>
-        <w:t xml:space="preserve">ERVIDORES </w:t>
-      </w:r>
-    </w:p>
-    <w:p>
-      <w:pPr>
-        <w:pStyle w:val="Corpodetexto"/>
-        <w:spacing w:line="360" w:lineRule="auto"/>
-        <w:ind w:firstLine="0"/>
-        <w:rPr>
-          <w:sz w:val="23"/>
-          <w:szCs w:val="23"/>
-        </w:rPr>
-      </w:pPr>
-      <w:r>
-        <w:rPr>
-          <w:sz w:val="23"/>
-          <w:szCs w:val="23"/>
-        </w:rPr>
-        <w:t>Os servidores utilizados neste projeto são: Apache</w:t>
-      </w:r>
-      <w:r>
-        <w:rPr>
-          <w:sz w:val="23"/>
-          <w:szCs w:val="23"/>
-        </w:rPr>
-        <w:t>-</w:t>
-      </w:r>
-      <w:r>
-        <w:rPr>
-          <w:sz w:val="23"/>
-          <w:szCs w:val="23"/>
-        </w:rPr>
-        <w:t>8.5.24</w:t>
-      </w:r>
-      <w:r>
-        <w:rPr>
-          <w:sz w:val="23"/>
-          <w:szCs w:val="23"/>
-        </w:rPr>
-        <w:t>, mysql, php</w:t>
-      </w:r>
-      <w:r>
-        <w:rPr>
-          <w:sz w:val="23"/>
-          <w:szCs w:val="23"/>
-        </w:rPr>
-        <w:t>.</w:t>
-      </w:r>
-    </w:p>
-    <w:p>
-      <w:pPr>
-        <w:pStyle w:val="Corpodetexto"/>
-        <w:spacing w:line="360" w:lineRule="auto"/>
-        <w:ind w:firstLine="0"/>
-        <w:rPr>
-          <w:sz w:val="23"/>
-          <w:szCs w:val="23"/>
-        </w:rPr>
-      </w:pPr>
-    </w:p>
-    <w:p>
-      <w:pPr>
-        <w:pStyle w:val="Corpodetexto"/>
-        <w:spacing w:line="360" w:lineRule="auto"/>
-        <w:ind w:firstLine="0"/>
-        <w:rPr>
-          <w:sz w:val="23"/>
-          <w:szCs w:val="23"/>
-        </w:rPr>
-      </w:pPr>
-    </w:p>
-    <w:p>
-      <w:pPr>
-        <w:pStyle w:val="Corpodetexto"/>
-        <w:spacing w:line="360" w:lineRule="auto"/>
-        <w:ind w:firstLine="0"/>
-        <w:rPr>
-          <w:sz w:val="23"/>
-          <w:szCs w:val="23"/>
-        </w:rPr>
-      </w:pPr>
-    </w:p>
-    <w:p>
-      <w:pPr>
-        <w:pStyle w:val="Corpodetexto"/>
-        <w:spacing w:line="360" w:lineRule="auto"/>
-        <w:ind w:firstLine="0"/>
-        <w:rPr>
-          <w:sz w:val="23"/>
-          <w:szCs w:val="23"/>
-        </w:rPr>
-      </w:pPr>
-    </w:p>
-    <w:p>
-      <w:pPr>
-        <w:pStyle w:val="Corpodetexto"/>
-        <w:spacing w:line="360" w:lineRule="auto"/>
-        <w:ind w:firstLine="0"/>
-        <w:rPr>
-          <w:sz w:val="23"/>
-          <w:szCs w:val="23"/>
-        </w:rPr>
-      </w:pPr>
-    </w:p>
-    <w:p>
-      <w:pPr>
-        <w:pStyle w:val="Corpodetexto"/>
-        <w:spacing w:line="360" w:lineRule="auto"/>
-        <w:ind w:firstLine="0"/>
-        <w:rPr>
-          <w:b/>
-          <w:bCs/>
-          <w:sz w:val="32"/>
-          <w:szCs w:val="32"/>
-        </w:rPr>
-      </w:pPr>
-      <w:r>
-        <w:rPr>
-          <w:b/>
-          <w:bCs/>
-          <w:sz w:val="32"/>
-          <w:szCs w:val="32"/>
-        </w:rPr>
-        <w:lastRenderedPageBreak/>
-        <w:tab/>
-      </w:r>
-      <w:r>
-        <w:rPr>
-          <w:b/>
-          <w:bCs/>
-          <w:sz w:val="32"/>
-          <w:szCs w:val="32"/>
-        </w:rPr>
-        <w:t>Diagrama de caso de uso (DCU) completo</w:t>
-      </w:r>
-    </w:p>
-    <w:p>
-      <w:pPr>
-        <w:pStyle w:val="Corpodetexto"/>
-        <w:spacing w:line="360" w:lineRule="auto"/>
-        <w:ind w:firstLine="0"/>
-        <w:rPr>
-          <w:b/>
-          <w:bCs/>
-          <w:sz w:val="32"/>
-          <w:szCs w:val="32"/>
-        </w:rPr>
-      </w:pPr>
-    </w:p>
-    <w:p>
-      <w:pPr>
-        <w:pStyle w:val="Corpodetexto"/>
-        <w:spacing w:line="360" w:lineRule="auto"/>
-        <w:ind w:firstLine="0"/>
-        <w:rPr>
-          <w:b/>
-          <w:bCs/>
-          <w:sz w:val="32"/>
-          <w:szCs w:val="32"/>
-        </w:rPr>
-      </w:pPr>
-      <w:r>
-        <w:rPr>
-          <w:noProof/>
-        </w:rPr>
-        <w:drawing>
-          <wp:inline distT="0" distB="0" distL="0" distR="0" wp14:anchorId="62BFD301" wp14:editId="65216822">
-            <wp:extent cx="5400040" cy="3896360"/>
-            <wp:effectExtent l="0" t="0" r="0" b="8890"/>
-            <wp:docPr id="9" name="Imagem 9"/>
-            <wp:cNvGraphicFramePr>
-              <a:graphicFrameLocks xmlns:a="http://schemas.openxmlformats.org/drawingml/2006/main" noChangeAspect="1"/>
-            </wp:cNvGraphicFramePr>
-            <a:graphic xmlns:a="http://schemas.openxmlformats.org/drawingml/2006/main">
-              <a:graphicData uri="http://schemas.openxmlformats.org/drawingml/2006/picture">
-                <pic:pic xmlns:pic="http://schemas.openxmlformats.org/drawingml/2006/picture">
-                  <pic:nvPicPr>
-                    <pic:cNvPr id="1" name=""/>
-                    <pic:cNvPicPr/>
-                  </pic:nvPicPr>
-                  <pic:blipFill>
-                    <a:blip r:embed="rId13"/>
-                    <a:stretch>
-                      <a:fillRect/>
-                    </a:stretch>
-                  </pic:blipFill>
-                  <pic:spPr>
-                    <a:xfrm>
-                      <a:off x="0" y="0"/>
                       <a:ext cx="5400040" cy="3896360"/>
                     </a:xfrm>
                     <a:prstGeom prst="rect">
@@ -1615,8 +1615,6 @@
           </wp:inline>
         </w:drawing>
       </w:r>
-      <w:bookmarkStart w:id="0" w:name="_GoBack"/>
-      <w:bookmarkEnd w:id="0"/>
     </w:p>
     <w:p>
       <w:pPr>

</xml_diff>